<commit_message>
adds changes after instructor review
</commit_message>
<xml_diff>
--- a/Brief.docx
+++ b/Brief.docx
@@ -50,7 +50,29 @@
           <w:szCs w:val="24"/>
           <w:rtl w:val="0"/>
         </w:rPr>
-        <w:t xml:space="preserve">An Airbnb co-host has approached you to build a web application to help them manage their bookings. A property may be rented to many guests at a time. A guest is registered with only one holiday property.</w:t>
+        <w:t xml:space="preserve">A holidays property manager (co-host) has approached you to build a web application to help them manage their bookings, guests and properties on a digital agenda. </w:t>
+      </w:r>
+    </w:p>
+    <w:p>
+      <w:pPr>
+        <w:spacing w:after="240" w:lineRule="auto"/>
+        <w:jc w:val="both"/>
+        <w:rPr>
+          <w:rFonts w:ascii="Cuprum" w:cs="Cuprum" w:eastAsia="Cuprum" w:hAnsi="Cuprum"/>
+          <w:color w:val="24292e"/>
+          <w:sz w:val="24"/>
+          <w:szCs w:val="24"/>
+        </w:rPr>
+      </w:pPr>
+      <w:r>
+        <w:rPr>
+          <w:rFonts w:ascii="Cuprum" w:cs="Cuprum" w:eastAsia="Cuprum" w:hAnsi="Cuprum"/>
+          <w:color w:val="24292e"/>
+          <w:sz w:val="24"/>
+          <w:szCs w:val="24"/>
+          <w:rtl w:val="0"/>
+        </w:rPr>
+        <w:t xml:space="preserve">A property may be rented to many guests at a time. A guest is registered with only one holiday property.</w:t>
       </w:r>
     </w:p>
     <w:p>
@@ -100,163 +122,16 @@
           <w:szCs w:val="24"/>
           <w:rtl w:val="0"/>
         </w:rPr>
-        <w:t xml:space="preserve">The co-host wants to be able to register / track guests. Important information for the co-host to know is -</w:t>
-      </w:r>
-    </w:p>
-    <w:p>
-      <w:pPr>
-        <w:numPr>
-          <w:ilvl w:val="1"/>
+        <w:t xml:space="preserve">The co-host wants to be able to register / track guests</w:t>
+      </w:r>
+    </w:p>
+    <w:p>
+      <w:pPr>
+        <w:numPr>
+          <w:ilvl w:val="0"/>
           <w:numId w:val="1"/>
         </w:numPr>
         <w:spacing w:after="0" w:afterAutospacing="0" w:lineRule="auto"/>
-        <w:ind w:left="1440" w:hanging="360"/>
-        <w:jc w:val="both"/>
-        <w:rPr>
-          <w:rFonts w:ascii="Cuprum" w:cs="Cuprum" w:eastAsia="Cuprum" w:hAnsi="Cuprum"/>
-        </w:rPr>
-      </w:pPr>
-      <w:r>
-        <w:rPr>
-          <w:rFonts w:ascii="Cuprum" w:cs="Cuprum" w:eastAsia="Cuprum" w:hAnsi="Cuprum"/>
-          <w:color w:val="24292e"/>
-          <w:sz w:val="24"/>
-          <w:szCs w:val="24"/>
-          <w:rtl w:val="0"/>
-        </w:rPr>
-        <w:t xml:space="preserve">Name</w:t>
-      </w:r>
-    </w:p>
-    <w:p>
-      <w:pPr>
-        <w:numPr>
-          <w:ilvl w:val="1"/>
-          <w:numId w:val="1"/>
-        </w:numPr>
-        <w:spacing w:after="0" w:afterAutospacing="0" w:lineRule="auto"/>
-        <w:ind w:left="1440" w:hanging="360"/>
-        <w:jc w:val="both"/>
-        <w:rPr>
-          <w:rFonts w:ascii="Cuprum" w:cs="Cuprum" w:eastAsia="Cuprum" w:hAnsi="Cuprum"/>
-          <w:color w:val="24292e"/>
-          <w:sz w:val="24"/>
-          <w:szCs w:val="24"/>
-        </w:rPr>
-      </w:pPr>
-      <w:r>
-        <w:rPr>
-          <w:rFonts w:ascii="Cuprum" w:cs="Cuprum" w:eastAsia="Cuprum" w:hAnsi="Cuprum"/>
-          <w:color w:val="24292e"/>
-          <w:sz w:val="24"/>
-          <w:szCs w:val="24"/>
-          <w:rtl w:val="0"/>
-        </w:rPr>
-        <w:t xml:space="preserve">Last name</w:t>
-      </w:r>
-    </w:p>
-    <w:p>
-      <w:pPr>
-        <w:numPr>
-          <w:ilvl w:val="1"/>
-          <w:numId w:val="1"/>
-        </w:numPr>
-        <w:spacing w:after="0" w:afterAutospacing="0" w:before="0" w:beforeAutospacing="0" w:lineRule="auto"/>
-        <w:ind w:left="1440" w:hanging="360"/>
-        <w:jc w:val="both"/>
-        <w:rPr>
-          <w:rFonts w:ascii="Cuprum" w:cs="Cuprum" w:eastAsia="Cuprum" w:hAnsi="Cuprum"/>
-        </w:rPr>
-      </w:pPr>
-      <w:r>
-        <w:rPr>
-          <w:rFonts w:ascii="Cuprum" w:cs="Cuprum" w:eastAsia="Cuprum" w:hAnsi="Cuprum"/>
-          <w:color w:val="24292e"/>
-          <w:sz w:val="24"/>
-          <w:szCs w:val="24"/>
-          <w:rtl w:val="0"/>
-        </w:rPr>
-        <w:t xml:space="preserve">Date Of Birth (use a VARCHAR initially) </w:t>
-      </w:r>
-    </w:p>
-    <w:p>
-      <w:pPr>
-        <w:numPr>
-          <w:ilvl w:val="1"/>
-          <w:numId w:val="1"/>
-        </w:numPr>
-        <w:spacing w:after="0" w:afterAutospacing="0" w:before="0" w:beforeAutospacing="0" w:lineRule="auto"/>
-        <w:ind w:left="1440" w:hanging="360"/>
-        <w:jc w:val="both"/>
-        <w:rPr>
-          <w:rFonts w:ascii="Cuprum" w:cs="Cuprum" w:eastAsia="Cuprum" w:hAnsi="Cuprum"/>
-        </w:rPr>
-      </w:pPr>
-      <w:r>
-        <w:rPr>
-          <w:rFonts w:ascii="Cuprum" w:cs="Cuprum" w:eastAsia="Cuprum" w:hAnsi="Cuprum"/>
-          <w:color w:val="24292e"/>
-          <w:sz w:val="24"/>
-          <w:szCs w:val="24"/>
-          <w:rtl w:val="0"/>
-        </w:rPr>
-        <w:t xml:space="preserve">Nationality</w:t>
-      </w:r>
-    </w:p>
-    <w:p>
-      <w:pPr>
-        <w:numPr>
-          <w:ilvl w:val="1"/>
-          <w:numId w:val="1"/>
-        </w:numPr>
-        <w:spacing w:after="0" w:afterAutospacing="0" w:before="0" w:beforeAutospacing="0" w:lineRule="auto"/>
-        <w:ind w:left="1440" w:hanging="360"/>
-        <w:jc w:val="both"/>
-        <w:rPr>
-          <w:rFonts w:ascii="Cuprum" w:cs="Cuprum" w:eastAsia="Cuprum" w:hAnsi="Cuprum"/>
-        </w:rPr>
-      </w:pPr>
-      <w:r>
-        <w:rPr>
-          <w:rFonts w:ascii="Cuprum" w:cs="Cuprum" w:eastAsia="Cuprum" w:hAnsi="Cuprum"/>
-          <w:color w:val="24292e"/>
-          <w:sz w:val="24"/>
-          <w:szCs w:val="24"/>
-          <w:rtl w:val="0"/>
-        </w:rPr>
-        <w:t xml:space="preserve">Contact details</w:t>
-      </w:r>
-    </w:p>
-    <w:p>
-      <w:pPr>
-        <w:numPr>
-          <w:ilvl w:val="1"/>
-          <w:numId w:val="1"/>
-        </w:numPr>
-        <w:spacing w:after="0" w:afterAutospacing="0" w:before="0" w:beforeAutospacing="0" w:lineRule="auto"/>
-        <w:ind w:left="1440" w:hanging="360"/>
-        <w:jc w:val="both"/>
-        <w:rPr>
-          <w:rFonts w:ascii="Cuprum" w:cs="Cuprum" w:eastAsia="Cuprum" w:hAnsi="Cuprum"/>
-        </w:rPr>
-      </w:pPr>
-      <w:r>
-        <w:rPr>
-          <w:rFonts w:ascii="Cuprum" w:cs="Cuprum" w:eastAsia="Cuprum" w:hAnsi="Cuprum"/>
-          <w:color w:val="24292e"/>
-          <w:sz w:val="24"/>
-          <w:szCs w:val="24"/>
-          <w:rtl w:val="0"/>
-        </w:rPr>
-        <w:t xml:space="preserve">Documents (passport, driving license)</w:t>
-      </w:r>
-    </w:p>
-    <w:p>
-      <w:pPr>
-        <w:numPr>
-          <w:ilvl w:val="0"/>
-          <w:numId w:val="1"/>
-        </w:numPr>
-        <w:spacing w:after="0" w:afterAutospacing="0" w:before="0" w:beforeAutospacing="0" w:lineRule="auto"/>
         <w:ind w:left="720" w:hanging="360"/>
         <w:jc w:val="both"/>
         <w:rPr>
@@ -377,7 +252,7 @@
           <w:szCs w:val="24"/>
           <w:rtl w:val="0"/>
         </w:rPr>
-        <w:t xml:space="preserve">The views should allow the co-host to see bookings, guests and properties sorted by all paramaters</w:t>
+        <w:t xml:space="preserve">There should be a search tab with autocomplete enabling the property manager to search for guests and properties</w:t>
       </w:r>
     </w:p>
     <w:p>
@@ -401,6 +276,30 @@
           <w:szCs w:val="24"/>
           <w:rtl w:val="0"/>
         </w:rPr>
+        <w:t xml:space="preserve">The views should allow the co-host to see bookings, guests and properties sorted by all parameters</w:t>
+      </w:r>
+    </w:p>
+    <w:p>
+      <w:pPr>
+        <w:numPr>
+          <w:ilvl w:val="0"/>
+          <w:numId w:val="2"/>
+        </w:numPr>
+        <w:spacing w:after="0" w:afterAutospacing="0" w:before="0" w:beforeAutospacing="0" w:lineRule="auto"/>
+        <w:ind w:left="720" w:hanging="360"/>
+        <w:jc w:val="both"/>
+        <w:rPr>
+          <w:rFonts w:ascii="Cuprum" w:cs="Cuprum" w:eastAsia="Cuprum" w:hAnsi="Cuprum"/>
+        </w:rPr>
+      </w:pPr>
+      <w:r>
+        <w:rPr>
+          <w:rFonts w:ascii="Cuprum" w:cs="Cuprum" w:eastAsia="Cuprum" w:hAnsi="Cuprum"/>
+          <w:color w:val="24292e"/>
+          <w:sz w:val="24"/>
+          <w:szCs w:val="24"/>
+          <w:rtl w:val="0"/>
+        </w:rPr>
         <w:t xml:space="preserve">If a property has multiple guests we don't want to keep updating contact details separately for each guest. Extend your application to reflect that a property can have many guests and to more sensibly keep track of guests' details (avoiding repetition / inconsistencies)</w:t>
       </w:r>
     </w:p>
@@ -581,7 +480,7 @@
           <w:szCs w:val="24"/>
           <w:rtl w:val="0"/>
         </w:rPr>
-        <w:t xml:space="preserve">Add extra functionality of your choosing - calculating the earning per booking after commissions, providing services (late check-in, bike rentals etc)</w:t>
+        <w:t xml:space="preserve">Add extra functionality of your choosing - calculating the earning per booking after commissions, providing services (late check-in, bike rentals etc).</w:t>
       </w:r>
     </w:p>
     <w:p>

</xml_diff>